<commit_message>
feat: ✨ changes from external repo
</commit_message>
<xml_diff>
--- a/docs/System_design_document.docx
+++ b/docs/System_design_document.docx
@@ -1060,16 +1060,14 @@
           <w:spacing w:val="-1"/>
         </w:rPr>
       </w:pPr>
-      <w:proofErr w:type="spellStart"/>
       <w:r>
         <w:rPr>
           <w:rFonts w:ascii="Verdana" w:hAnsi="Verdana" w:cs="Segoe UI"/>
           <w:color w:val="172B4D"/>
           <w:spacing w:val="-1"/>
         </w:rPr>
-        <w:t>DockerHub</w:t>
+        <w:t>Jest</w:t>
       </w:r>
-      <w:proofErr w:type="spellEnd"/>
     </w:p>
     <w:p>
       <w:pPr>
@@ -1086,14 +1084,16 @@
           <w:spacing w:val="-1"/>
         </w:rPr>
       </w:pPr>
+      <w:proofErr w:type="spellStart"/>
       <w:r>
         <w:rPr>
           <w:rFonts w:ascii="Verdana" w:hAnsi="Verdana" w:cs="Segoe UI"/>
           <w:color w:val="172B4D"/>
           <w:spacing w:val="-1"/>
         </w:rPr>
-        <w:t>Google Cloud</w:t>
+        <w:t>DockerHub</w:t>
       </w:r>
+      <w:proofErr w:type="spellEnd"/>
     </w:p>
     <w:p>
       <w:pPr>
@@ -1110,6 +1110,30 @@
           <w:spacing w:val="-1"/>
         </w:rPr>
       </w:pPr>
+      <w:r>
+        <w:rPr>
+          <w:rFonts w:ascii="Verdana" w:hAnsi="Verdana" w:cs="Segoe UI"/>
+          <w:color w:val="172B4D"/>
+          <w:spacing w:val="-1"/>
+        </w:rPr>
+        <w:t>Google Cloud</w:t>
+      </w:r>
+    </w:p>
+    <w:p>
+      <w:pPr>
+        <w:pStyle w:val="NormalWeb"/>
+        <w:numPr>
+          <w:ilvl w:val="0"/>
+          <w:numId w:val="5"/>
+        </w:numPr>
+        <w:shd w:val="clear" w:color="auto" w:fill="FFFFFF"/>
+        <w:spacing w:before="0" w:beforeAutospacing="0" w:after="0" w:afterAutospacing="0"/>
+        <w:rPr>
+          <w:rFonts w:ascii="Verdana" w:hAnsi="Verdana" w:cs="Segoe UI"/>
+          <w:color w:val="172B4D"/>
+          <w:spacing w:val="-1"/>
+        </w:rPr>
+      </w:pPr>
       <w:proofErr w:type="spellStart"/>
       <w:r>
         <w:rPr>
@@ -1204,16 +1228,30 @@
         </w:rPr>
         <w:br/>
       </w:r>
+    </w:p>
+    <w:p>
+      <w:pPr>
+        <w:jc w:val="center"/>
+        <w:rPr>
+          <w:rFonts w:ascii="Verdana" w:hAnsi="Verdana"/>
+        </w:rPr>
+      </w:pPr>
+      <w:r>
+        <w:rPr>
+          <w:rFonts w:ascii="Verdana" w:hAnsi="Verdana"/>
+        </w:rPr>
+        <w:br/>
+      </w:r>
       <w:r>
         <w:rPr>
           <w:rFonts w:ascii="Verdana" w:hAnsi="Verdana"/>
           <w:noProof/>
         </w:rPr>
         <w:drawing>
-          <wp:inline distT="0" distB="0" distL="0" distR="0" wp14:anchorId="282B02CF" wp14:editId="287F5605">
-            <wp:extent cx="3555440" cy="7934037"/>
-            <wp:effectExtent l="0" t="0" r="635" b="3810"/>
-            <wp:docPr id="1864690437" name="Picture 1" descr="A diagram of a software project&#10;&#10;Description automatically generated"/>
+          <wp:inline distT="0" distB="0" distL="0" distR="0" wp14:anchorId="02D10268" wp14:editId="26E22E05">
+            <wp:extent cx="2844800" cy="7442200"/>
+            <wp:effectExtent l="0" t="0" r="0" b="0"/>
+            <wp:docPr id="299229673" name="Picture 1" descr="A diagram of a software development process&#10;&#10;Description automatically generated"/>
             <wp:cNvGraphicFramePr>
               <a:graphicFrameLocks xmlns:a="http://schemas.openxmlformats.org/drawingml/2006/main" noChangeAspect="1"/>
             </wp:cNvGraphicFramePr>
@@ -1221,7 +1259,7 @@
               <a:graphicData uri="http://schemas.openxmlformats.org/drawingml/2006/picture">
                 <pic:pic xmlns:pic="http://schemas.openxmlformats.org/drawingml/2006/picture">
                   <pic:nvPicPr>
-                    <pic:cNvPr id="1864690437" name="Picture 1" descr="A diagram of a software project&#10;&#10;Description automatically generated"/>
+                    <pic:cNvPr id="299229673" name="Picture 1" descr="A diagram of a software development process&#10;&#10;Description automatically generated"/>
                     <pic:cNvPicPr/>
                   </pic:nvPicPr>
                   <pic:blipFill>
@@ -1239,7 +1277,7 @@
                   <pic:spPr>
                     <a:xfrm>
                       <a:off x="0" y="0"/>
-                      <a:ext cx="3579390" cy="7987481"/>
+                      <a:ext cx="2844800" cy="7442200"/>
                     </a:xfrm>
                     <a:prstGeom prst="rect">
                       <a:avLst/>
@@ -1250,20 +1288,6 @@
             </a:graphic>
           </wp:inline>
         </w:drawing>
-      </w:r>
-    </w:p>
-    <w:p>
-      <w:pPr>
-        <w:jc w:val="center"/>
-        <w:rPr>
-          <w:rFonts w:ascii="Verdana" w:hAnsi="Verdana"/>
-        </w:rPr>
-      </w:pPr>
-      <w:r>
-        <w:rPr>
-          <w:rFonts w:ascii="Verdana" w:hAnsi="Verdana"/>
-        </w:rPr>
-        <w:br/>
       </w:r>
     </w:p>
     <w:sectPr>

</xml_diff>